<commit_message>
Actualizacion del manual git kraken
</commit_message>
<xml_diff>
--- a/Manual Git Kraken.docx
+++ b/Manual Git Kraken.docx
@@ -257,7 +257,223 @@
         <w:t>.</w:t>
       </w:r>
     </w:p>
-    <w:p/>
+    <w:p>
+      <w:r>
+        <w:rPr>
+          <w:noProof/>
+          <w:lang w:eastAsia="es-ES"/>
+        </w:rPr>
+        <w:drawing>
+          <wp:inline distT="0" distB="0" distL="0" distR="0">
+            <wp:extent cx="5400040" cy="575310"/>
+            <wp:effectExtent l="19050" t="0" r="0" b="0"/>
+            <wp:docPr id="3" name="2 Imagen" descr="3.PNG"/>
+            <wp:cNvGraphicFramePr>
+              <a:graphicFrameLocks xmlns:a="http://schemas.openxmlformats.org/drawingml/2006/main" noChangeAspect="1"/>
+            </wp:cNvGraphicFramePr>
+            <a:graphic xmlns:a="http://schemas.openxmlformats.org/drawingml/2006/main">
+              <a:graphicData uri="http://schemas.openxmlformats.org/drawingml/2006/picture">
+                <pic:pic xmlns:pic="http://schemas.openxmlformats.org/drawingml/2006/picture">
+                  <pic:nvPicPr>
+                    <pic:cNvPr id="0" name="3.PNG"/>
+                    <pic:cNvPicPr/>
+                  </pic:nvPicPr>
+                  <pic:blipFill>
+                    <a:blip r:embed="rId6"/>
+                    <a:stretch>
+                      <a:fillRect/>
+                    </a:stretch>
+                  </pic:blipFill>
+                  <pic:spPr>
+                    <a:xfrm>
+                      <a:off x="0" y="0"/>
+                      <a:ext cx="5400040" cy="575310"/>
+                    </a:xfrm>
+                    <a:prstGeom prst="rect">
+                      <a:avLst/>
+                    </a:prstGeom>
+                  </pic:spPr>
+                </pic:pic>
+              </a:graphicData>
+            </a:graphic>
+          </wp:inline>
+        </w:drawing>
+      </w:r>
+    </w:p>
+    <w:p>
+      <w:r>
+        <w:t xml:space="preserve">En la lista de la derecha, donde pone </w:t>
+      </w:r>
+      <w:proofErr w:type="spellStart"/>
+      <w:r>
+        <w:t>untagged</w:t>
+      </w:r>
+      <w:proofErr w:type="spellEnd"/>
+      <w:r>
+        <w:t xml:space="preserve"> files seleccionas los ficheros que quieras incluir en la </w:t>
+      </w:r>
+      <w:proofErr w:type="spellStart"/>
+      <w:r>
+        <w:t>actualizacion</w:t>
+      </w:r>
+      <w:proofErr w:type="spellEnd"/>
+      <w:r>
+        <w:t xml:space="preserve"> y los pasas a </w:t>
+      </w:r>
+      <w:proofErr w:type="spellStart"/>
+      <w:r>
+        <w:t>tagged</w:t>
+      </w:r>
+      <w:proofErr w:type="spellEnd"/>
+      <w:r>
+        <w:t xml:space="preserve"> files, en </w:t>
+      </w:r>
+      <w:proofErr w:type="spellStart"/>
+      <w:r>
+        <w:t>commit</w:t>
+      </w:r>
+      <w:proofErr w:type="spellEnd"/>
+      <w:r>
+        <w:t xml:space="preserve"> </w:t>
+      </w:r>
+      <w:proofErr w:type="spellStart"/>
+      <w:r>
+        <w:t>message</w:t>
+      </w:r>
+      <w:proofErr w:type="spellEnd"/>
+      <w:r>
+        <w:t xml:space="preserve"> añades el mensaje que quieras darle a el </w:t>
+      </w:r>
+      <w:proofErr w:type="spellStart"/>
+      <w:r>
+        <w:t>commit</w:t>
+      </w:r>
+      <w:proofErr w:type="spellEnd"/>
+      <w:r>
+        <w:t xml:space="preserve"> y pulsas en </w:t>
+      </w:r>
+      <w:proofErr w:type="spellStart"/>
+      <w:r>
+        <w:t>commit</w:t>
+      </w:r>
+      <w:proofErr w:type="spellEnd"/>
+      <w:r>
+        <w:t>.</w:t>
+      </w:r>
+    </w:p>
+    <w:p>
+      <w:r>
+        <w:rPr>
+          <w:noProof/>
+          <w:lang w:eastAsia="es-ES"/>
+        </w:rPr>
+        <w:lastRenderedPageBreak/>
+        <w:drawing>
+          <wp:inline distT="0" distB="0" distL="0" distR="0">
+            <wp:extent cx="5400040" cy="2560955"/>
+            <wp:effectExtent l="19050" t="0" r="0" b="0"/>
+            <wp:docPr id="4" name="3 Imagen" descr="4.PNG"/>
+            <wp:cNvGraphicFramePr>
+              <a:graphicFrameLocks xmlns:a="http://schemas.openxmlformats.org/drawingml/2006/main" noChangeAspect="1"/>
+            </wp:cNvGraphicFramePr>
+            <a:graphic xmlns:a="http://schemas.openxmlformats.org/drawingml/2006/main">
+              <a:graphicData uri="http://schemas.openxmlformats.org/drawingml/2006/picture">
+                <pic:pic xmlns:pic="http://schemas.openxmlformats.org/drawingml/2006/picture">
+                  <pic:nvPicPr>
+                    <pic:cNvPr id="0" name="4.PNG"/>
+                    <pic:cNvPicPr/>
+                  </pic:nvPicPr>
+                  <pic:blipFill>
+                    <a:blip r:embed="rId7"/>
+                    <a:stretch>
+                      <a:fillRect/>
+                    </a:stretch>
+                  </pic:blipFill>
+                  <pic:spPr>
+                    <a:xfrm>
+                      <a:off x="0" y="0"/>
+                      <a:ext cx="5400040" cy="2560955"/>
+                    </a:xfrm>
+                    <a:prstGeom prst="rect">
+                      <a:avLst/>
+                    </a:prstGeom>
+                  </pic:spPr>
+                </pic:pic>
+              </a:graphicData>
+            </a:graphic>
+          </wp:inline>
+        </w:drawing>
+      </w:r>
+    </w:p>
+    <w:p>
+      <w:r>
+        <w:t xml:space="preserve">Ahora solo falta subir los cambios a </w:t>
+      </w:r>
+      <w:proofErr w:type="spellStart"/>
+      <w:r>
+        <w:t>el</w:t>
+      </w:r>
+      <w:proofErr w:type="spellEnd"/>
+      <w:r>
+        <w:t xml:space="preserve"> repositorio con </w:t>
+      </w:r>
+      <w:proofErr w:type="spellStart"/>
+      <w:r>
+        <w:t>push</w:t>
+      </w:r>
+      <w:proofErr w:type="spellEnd"/>
+      <w:r>
+        <w:t>.</w:t>
+      </w:r>
+    </w:p>
+    <w:p>
+      <w:r>
+        <w:rPr>
+          <w:noProof/>
+          <w:lang w:eastAsia="es-ES"/>
+        </w:rPr>
+        <w:drawing>
+          <wp:inline distT="0" distB="0" distL="0" distR="0">
+            <wp:extent cx="5400040" cy="1320800"/>
+            <wp:effectExtent l="19050" t="0" r="0" b="0"/>
+            <wp:docPr id="5" name="4 Imagen" descr="5.PNG"/>
+            <wp:cNvGraphicFramePr>
+              <a:graphicFrameLocks xmlns:a="http://schemas.openxmlformats.org/drawingml/2006/main" noChangeAspect="1"/>
+            </wp:cNvGraphicFramePr>
+            <a:graphic xmlns:a="http://schemas.openxmlformats.org/drawingml/2006/main">
+              <a:graphicData uri="http://schemas.openxmlformats.org/drawingml/2006/picture">
+                <pic:pic xmlns:pic="http://schemas.openxmlformats.org/drawingml/2006/picture">
+                  <pic:nvPicPr>
+                    <pic:cNvPr id="0" name="5.PNG"/>
+                    <pic:cNvPicPr/>
+                  </pic:nvPicPr>
+                  <pic:blipFill>
+                    <a:blip r:embed="rId8"/>
+                    <a:stretch>
+                      <a:fillRect/>
+                    </a:stretch>
+                  </pic:blipFill>
+                  <pic:spPr>
+                    <a:xfrm>
+                      <a:off x="0" y="0"/>
+                      <a:ext cx="5400040" cy="1320800"/>
+                    </a:xfrm>
+                    <a:prstGeom prst="rect">
+                      <a:avLst/>
+                    </a:prstGeom>
+                  </pic:spPr>
+                </pic:pic>
+              </a:graphicData>
+            </a:graphic>
+          </wp:inline>
+        </w:drawing>
+      </w:r>
+    </w:p>
+    <w:p>
+      <w:r>
+        <w:t>y ya tienes el repositorio actualizado.</w:t>
+      </w:r>
+    </w:p>
     <w:sectPr>
       <w:pgSz w:w="11906" w:h="16838"/>
       <w:pgMar w:top="1417" w:right="1701" w:bottom="1417" w:left="1701" w:header="708" w:footer="708" w:gutter="0"/>

</xml_diff>